<commit_message>
Created new MySQL model - database reworked
</commit_message>
<xml_diff>
--- a/Design/SRS/Software Requirement Specification.docx
+++ b/Design/SRS/Software Requirement Specification.docx
@@ -12150,241 +12150,6 @@
 </a:theme>
 </file>
 
-<file path=_xmlsignatures/sig1.xml><?xml version="1.0" encoding="utf-8"?>
-<Signature xmlns="http://www.w3.org/2000/09/xmldsig#" Id="idPackageSignature">
-  <SignedInfo>
-    <CanonicalizationMethod Algorithm="http://www.w3.org/TR/2001/REC-xml-c14n-20010315"/>
-    <SignatureMethod Algorithm="http://www.w3.org/2001/04/xmldsig-more#rsa-sha256"/>
-    <Reference Type="http://www.w3.org/2000/09/xmldsig#Object" URI="#idPackageObject">
-      <DigestMethod Algorithm="http://www.w3.org/2001/04/xmlenc#sha256"/>
-      <DigestValue>EoJFAcdfrxcRy0j3RIqk5GtY2ELAnSMLIGibSMm4Os4=</DigestValue>
-    </Reference>
-    <Reference Type="http://www.w3.org/2000/09/xmldsig#Object" URI="#idOfficeObject">
-      <DigestMethod Algorithm="http://www.w3.org/2001/04/xmlenc#sha256"/>
-      <DigestValue>5K67l00K1rZdl2UwWk0Zh5mzMKPQO+iIkmhTFWDOiY4=</DigestValue>
-    </Reference>
-    <Reference Type="http://uri.etsi.org/01903#SignedProperties" URI="#idSignedProperties">
-      <Transforms>
-        <Transform Algorithm="http://www.w3.org/TR/2001/REC-xml-c14n-20010315"/>
-      </Transforms>
-      <DigestMethod Algorithm="http://www.w3.org/2001/04/xmlenc#sha256"/>
-      <DigestValue>5VBD1XRHLlQJLsLW9m2el11jKUXf33or20SGdpD9ERg=</DigestValue>
-    </Reference>
-    <Reference Type="http://www.w3.org/2000/09/xmldsig#Object" URI="#idValidSigLnImg">
-      <DigestMethod Algorithm="http://www.w3.org/2001/04/xmlenc#sha256"/>
-      <DigestValue>JeglNN22wJ0xA6xTpuky/YrtGEXS09e275deVOGmR40=</DigestValue>
-    </Reference>
-    <Reference Type="http://www.w3.org/2000/09/xmldsig#Object" URI="#idInvalidSigLnImg">
-      <DigestMethod Algorithm="http://www.w3.org/2001/04/xmlenc#sha256"/>
-      <DigestValue>y9F9jw+SW6aa74orX1qz6sw1v45wyi7u8wxwn6c78pc=</DigestValue>
-    </Reference>
-  </SignedInfo>
-  <SignatureValue>CQA9OjUJpWc7O9TPYA+6DWjTivoBqAQaXV3SP1YY/wBChyHMg1sMaEu1woVsfTPxMgGo6P5DLyii
-/wweCHbotZYlrayoJ3PeTav5xKfd7xcTKiH7sMgtjC4XfjbokvkrxY84yBeEJIl4CSwrEmU9MpJR
-pC1M7aQ5MbKQy1K9zk0baWBk4YkGs5mZChsbotHKgSnJRc4r3jTYoc+v5bDn4du1HkEjfJwqmtcw
-O39RIIOtXgjvfFpOAePg+JIL29eVGBNnyct43uaOCymIw1QmXojsgROouFT9sOy9nb2Os3CJ1EGo
-TPbe13EvYmRKElAUM8kSrnSTm5rAMdlbdM4IdQ==</SignatureValue>
-  <KeyInfo>
-    <X509Data>
-      <X509Certificate>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</X509Certificate>
-    </X509Data>
-  </KeyInfo>
-  <Object Id="idPackageObject">
-    <Manifest>
-      <Reference URI="/_rels/.rels?ContentType=application/vnd.openxmlformats-package.relationships+xml">
-        <Transforms>
-          <Transform Algorithm="http://schemas.openxmlformats.org/package/2006/RelationshipTransform">
-            <mdssi:RelationshipReference xmlns:mdssi="http://schemas.openxmlformats.org/package/2006/digital-signature" SourceId="rId1"/>
-          </Transform>
-          <Transform Algorithm="http://www.w3.org/TR/2001/REC-xml-c14n-20010315"/>
-        </Transforms>
-        <DigestMethod Algorithm="http://www.w3.org/2001/04/xmlenc#sha256"/>
-        <DigestValue>Mq3mDDWudLiaQFa1psBgLG+/en7p7r8re0MtlxnuiUI=</DigestValue>
-      </Reference>
-      <Reference URI="/word/_rels/document.xml.rels?ContentType=application/vnd.openxmlformats-package.relationships+xml">
-        <Transforms>
-          <Transform Algorithm="http://schemas.openxmlformats.org/package/2006/RelationshipTransform">
-            <mdssi:RelationshipReference xmlns:mdssi="http://schemas.openxmlformats.org/package/2006/digital-signature" SourceId="rId11"/>
-            <mdssi:RelationshipReference xmlns:mdssi="http://schemas.openxmlformats.org/package/2006/digital-signature" SourceId="rId5"/>
-            <mdssi:RelationshipReference xmlns:mdssi="http://schemas.openxmlformats.org/package/2006/digital-signature" SourceId="rId15"/>
-            <mdssi:RelationshipReference xmlns:mdssi="http://schemas.openxmlformats.org/package/2006/digital-signature" SourceId="rId10"/>
-            <mdssi:RelationshipReference xmlns:mdssi="http://schemas.openxmlformats.org/package/2006/digital-signature" SourceId="rId19"/>
-            <mdssi:RelationshipReference xmlns:mdssi="http://schemas.openxmlformats.org/package/2006/digital-signature" SourceId="rId4"/>
-            <mdssi:RelationshipReference xmlns:mdssi="http://schemas.openxmlformats.org/package/2006/digital-signature" SourceId="rId9"/>
-            <mdssi:RelationshipReference xmlns:mdssi="http://schemas.openxmlformats.org/package/2006/digital-signature" SourceId="rId14"/>
-            <mdssi:RelationshipReference xmlns:mdssi="http://schemas.openxmlformats.org/package/2006/digital-signature" SourceId="rId8"/>
-            <mdssi:RelationshipReference xmlns:mdssi="http://schemas.openxmlformats.org/package/2006/digital-signature" SourceId="rId13"/>
-            <mdssi:RelationshipReference xmlns:mdssi="http://schemas.openxmlformats.org/package/2006/digital-signature" SourceId="rId18"/>
-            <mdssi:RelationshipReference xmlns:mdssi="http://schemas.openxmlformats.org/package/2006/digital-signature" SourceId="rId3"/>
-            <mdssi:RelationshipReference xmlns:mdssi="http://schemas.openxmlformats.org/package/2006/digital-signature" SourceId="rId7"/>
-            <mdssi:RelationshipReference xmlns:mdssi="http://schemas.openxmlformats.org/package/2006/digital-signature" SourceId="rId12"/>
-            <mdssi:RelationshipReference xmlns:mdssi="http://schemas.openxmlformats.org/package/2006/digital-signature" SourceId="rId17"/>
-            <mdssi:RelationshipReference xmlns:mdssi="http://schemas.openxmlformats.org/package/2006/digital-signature" SourceId="rId16"/>
-            <mdssi:RelationshipReference xmlns:mdssi="http://schemas.openxmlformats.org/package/2006/digital-signature" SourceId="rId6"/>
-          </Transform>
-          <Transform Algorithm="http://www.w3.org/TR/2001/REC-xml-c14n-20010315"/>
-        </Transforms>
-        <DigestMethod Algorithm="http://www.w3.org/2001/04/xmlenc#sha256"/>
-        <DigestValue>/AHd7JhXF83T6izJLPbcdF6etDJ1qhxTtaMmGeIkHYI=</DigestValue>
-      </Reference>
-      <Reference URI="/word/document.xml?ContentType=application/vnd.openxmlformats-officedocument.wordprocessingml.document.main+xml">
-        <DigestMethod Algorithm="http://www.w3.org/2001/04/xmlenc#sha256"/>
-        <DigestValue>ViT0TFNFNdTluxl7GPsnfAAA71P1sm45zCm4rpZUZCo=</DigestValue>
-      </Reference>
-      <Reference URI="/word/endnotes.xml?ContentType=application/vnd.openxmlformats-officedocument.wordprocessingml.endnotes+xml">
-        <DigestMethod Algorithm="http://www.w3.org/2001/04/xmlenc#sha256"/>
-        <DigestValue>bWxBmCeOpyHX0uki6huBAkY4zPNM5zZZos/TbTeUmCo=</DigestValue>
-      </Reference>
-      <Reference URI="/word/fontTable.xml?ContentType=application/vnd.openxmlformats-officedocument.wordprocessingml.fontTable+xml">
-        <DigestMethod Algorithm="http://www.w3.org/2001/04/xmlenc#sha256"/>
-        <DigestValue>xT3d7BNOCA0wneeecnfzx5gH4tLPkFBEyXWn0e1ULe4=</DigestValue>
-      </Reference>
-      <Reference URI="/word/footer1.xml?ContentType=application/vnd.openxmlformats-officedocument.wordprocessingml.footer+xml">
-        <DigestMethod Algorithm="http://www.w3.org/2001/04/xmlenc#sha256"/>
-        <DigestValue>5p7Lupa7UhZFBIOAS7rwfmCvKaQxyUrR061Fnm1I5I4=</DigestValue>
-      </Reference>
-      <Reference URI="/word/footnotes.xml?ContentType=application/vnd.openxmlformats-officedocument.wordprocessingml.footnotes+xml">
-        <DigestMethod Algorithm="http://www.w3.org/2001/04/xmlenc#sha256"/>
-        <DigestValue>+8SXiRCWEURy9mut648B8mLnOgYdGuN2Bfx+UdcQksw=</DigestValue>
-      </Reference>
-      <Reference URI="/word/glossary/_rels/document.xml.rels?ContentType=application/vnd.openxmlformats-package.relationships+xml">
-        <Transforms>
-          <Transform Algorithm="http://schemas.openxmlformats.org/package/2006/RelationshipTransform">
-            <mdssi:RelationshipReference xmlns:mdssi="http://schemas.openxmlformats.org/package/2006/digital-signature" SourceId="rId3"/>
-            <mdssi:RelationshipReference xmlns:mdssi="http://schemas.openxmlformats.org/package/2006/digital-signature" SourceId="rId2"/>
-            <mdssi:RelationshipReference xmlns:mdssi="http://schemas.openxmlformats.org/package/2006/digital-signature" SourceId="rId1"/>
-            <mdssi:RelationshipReference xmlns:mdssi="http://schemas.openxmlformats.org/package/2006/digital-signature" SourceId="rId4"/>
-          </Transform>
-          <Transform Algorithm="http://www.w3.org/TR/2001/REC-xml-c14n-20010315"/>
-        </Transforms>
-        <DigestMethod Algorithm="http://www.w3.org/2001/04/xmlenc#sha256"/>
-        <DigestValue>tI9MMc4dgyFVN51ZYv0+ie+qLoS977tYmLOtS8YjJ5U=</DigestValue>
-      </Reference>
-      <Reference URI="/word/glossary/document.xml?ContentType=application/vnd.openxmlformats-officedocument.wordprocessingml.document.glossary+xml">
-        <DigestMethod Algorithm="http://www.w3.org/2001/04/xmlenc#sha256"/>
-        <DigestValue>QrASOYSsND1IsAa4KPxptUDvBM/1yr8l0/yoBsDIOuo=</DigestValue>
-      </Reference>
-      <Reference URI="/word/glossary/fontTable.xml?ContentType=application/vnd.openxmlformats-officedocument.wordprocessingml.fontTable+xml">
-        <DigestMethod Algorithm="http://www.w3.org/2001/04/xmlenc#sha256"/>
-        <DigestValue>xT3d7BNOCA0wneeecnfzx5gH4tLPkFBEyXWn0e1ULe4=</DigestValue>
-      </Reference>
-      <Reference URI="/word/glossary/settings.xml?ContentType=application/vnd.openxmlformats-officedocument.wordprocessingml.settings+xml">
-        <DigestMethod Algorithm="http://www.w3.org/2001/04/xmlenc#sha256"/>
-        <DigestValue>oAjPobzADJC3kwtpVGdwmeJhaBBVP9w8AKtxUuEYd4E=</DigestValue>
-      </Reference>
-      <Reference URI="/word/glossary/styles.xml?ContentType=application/vnd.openxmlformats-officedocument.wordprocessingml.styles+xml">
-        <DigestMethod Algorithm="http://www.w3.org/2001/04/xmlenc#sha256"/>
-        <DigestValue>kIe/w1Y3xlm03e1g7JeLbZ6g5LbBEsQIqBLq6/YqDxw=</DigestValue>
-      </Reference>
-      <Reference URI="/word/glossary/webSettings.xml?ContentType=application/vnd.openxmlformats-officedocument.wordprocessingml.webSettings+xml">
-        <DigestMethod Algorithm="http://www.w3.org/2001/04/xmlenc#sha256"/>
-        <DigestValue>8JastnM5t30OLdmv2PyPNOe1YxAXc/Qz0O1UCFnWyxM=</DigestValue>
-      </Reference>
-      <Reference URI="/word/header1.xml?ContentType=application/vnd.openxmlformats-officedocument.wordprocessingml.header+xml">
-        <DigestMethod Algorithm="http://www.w3.org/2001/04/xmlenc#sha256"/>
-        <DigestValue>OY6jMCtU8b6doy9vXnS/l6RoVJnORA039XfOe5hJE40=</DigestValue>
-      </Reference>
-      <Reference URI="/word/media/image1.emf?ContentType=image/x-emf">
-        <DigestMethod Algorithm="http://www.w3.org/2001/04/xmlenc#sha256"/>
-        <DigestValue>VOgVTKMeGbGyT0EsDfYF+exxnPFBZv0qN8yqYAdCnOE=</DigestValue>
-      </Reference>
-      <Reference URI="/word/numbering.xml?ContentType=application/vnd.openxmlformats-officedocument.wordprocessingml.numbering+xml">
-        <DigestMethod Algorithm="http://www.w3.org/2001/04/xmlenc#sha256"/>
-        <DigestValue>FpsF2qVUcfqdXkoKu8lVCFiLFKXE/DeAqYk0QUihCAg=</DigestValue>
-      </Reference>
-      <Reference URI="/word/settings.xml?ContentType=application/vnd.openxmlformats-officedocument.wordprocessingml.settings+xml">
-        <DigestMethod Algorithm="http://www.w3.org/2001/04/xmlenc#sha256"/>
-        <DigestValue>C0kujhor7EQimSNB4GTxdYDDm1O4kCT9hHME21DSYHs=</DigestValue>
-      </Reference>
-      <Reference URI="/word/styles.xml?ContentType=application/vnd.openxmlformats-officedocument.wordprocessingml.styles+xml">
-        <DigestMethod Algorithm="http://www.w3.org/2001/04/xmlenc#sha256"/>
-        <DigestValue>n2usr00IaWseJ2zSLy0sPbIzc+Hxq+wQNhVP1uzhTLU=</DigestValue>
-      </Reference>
-      <Reference URI="/word/theme/theme1.xml?ContentType=application/vnd.openxmlformats-officedocument.theme+xml">
-        <DigestMethod Algorithm="http://www.w3.org/2001/04/xmlenc#sha256"/>
-        <DigestValue>Jq8acjRloxLUGHP0Jg+ULtqQK0h+qo2g5p5dlrY/XHA=</DigestValue>
-      </Reference>
-      <Reference URI="/word/webSettings.xml?ContentType=application/vnd.openxmlformats-officedocument.wordprocessingml.webSettings+xml">
-        <DigestMethod Algorithm="http://www.w3.org/2001/04/xmlenc#sha256"/>
-        <DigestValue>PtrD0PjCfCVa0DuS+W+b9KcOGM1+5pS7A8fNg7tESIc=</DigestValue>
-      </Reference>
-    </Manifest>
-    <SignatureProperties>
-      <SignatureProperty Id="idSignatureTime" Target="#idPackageSignature">
-        <mdssi:SignatureTime xmlns:mdssi="http://schemas.openxmlformats.org/package/2006/digital-signature">
-          <mdssi:Format>YYYY-MM-DDThh:mm:ssTZD</mdssi:Format>
-          <mdssi:Value>2018-06-20T14:34:58Z</mdssi:Value>
-        </mdssi:SignatureTime>
-      </SignatureProperty>
-    </SignatureProperties>
-  </Object>
-  <Object Id="idOfficeObject">
-    <SignatureProperties>
-      <SignatureProperty Id="idOfficeV1Details" Target="#idPackageSignature">
-        <SignatureInfoV1 xmlns="http://schemas.microsoft.com/office/2006/digsig">
-          <SetupID>{8B70A1AE-9199-4EBE-8566-E88ED4233536}</SetupID>
-          <SignatureText/>
-          <SignatureImage>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</SignatureImage>
-          <SignatureComments/>
-          <WindowsVersion>10.0</WindowsVersion>
-          <OfficeVersion>16.0</OfficeVersion>
-          <ApplicationVersion>16.0</ApplicationVersion>
-          <Monitors>1</Monitors>
-          <HorizontalResolution>1920</HorizontalResolution>
-          <VerticalResolution>1080</VerticalResolution>
-          <ColorDepth>32</ColorDepth>
-          <SignatureProviderId>{00000000-0000-0000-0000-000000000000}</SignatureProviderId>
-          <SignatureProviderUrl/>
-          <SignatureProviderDetails>9</SignatureProviderDetails>
-          <SignatureType>2</SignatureType>
-        </SignatureInfoV1>
-        <SignatureInfoV2 xmlns="http://schemas.microsoft.com/office/2006/digsig">
-          <Address1/>
-          <Address2/>
-        </SignatureInfoV2>
-      </SignatureProperty>
-    </SignatureProperties>
-  </Object>
-  <Object>
-    <xd:QualifyingProperties xmlns:xd="http://uri.etsi.org/01903/v1.3.2#" Target="#idPackageSignature">
-      <xd:SignedProperties Id="idSignedProperties">
-        <xd:SignedSignatureProperties>
-          <xd:SigningTime>2018-06-20T14:34:58Z</xd:SigningTime>
-          <xd:SigningCertificate>
-            <xd:Cert>
-              <xd:CertDigest>
-                <DigestMethod Algorithm="http://www.w3.org/2001/04/xmlenc#sha256"/>
-                <DigestValue>ybvD1G/TQziSkVewcXjTka1bPOy3e8Tsm1TIxLmaDLQ=</DigestValue>
-              </xd:CertDigest>
-              <xd:IssuerSerial>
-                <X509IssuerName>CN=Javinator9889, E=javialonso007@hotmail.es, C=ES</X509IssuerName>
-                <X509SerialNumber>120954575569963932485481706791210926755</X509SerialNumber>
-              </xd:IssuerSerial>
-            </xd:Cert>
-          </xd:SigningCertificate>
-          <xd:SignaturePolicyIdentifier>
-            <xd:SignaturePolicyImplied/>
-          </xd:SignaturePolicyIdentifier>
-          <xd:SignatureProductionPlace>
-            <xd:City>Madrid</xd:City>
-            <xd:StateOrProvince>Madrid</xd:StateOrProvince>
-            <xd:PostalCode/>
-            <xd:CountryName>Spain</xd:CountryName>
-          </xd:SignatureProductionPlace>
-          <xd:SignerRole>
-            <xd:ClaimedRoles>
-              <xd:ClaimedRole>Head developer &amp; designer</xd:ClaimedRole>
-            </xd:ClaimedRoles>
-          </xd:SignerRole>
-        </xd:SignedSignatureProperties>
-      </xd:SignedProperties>
-    </xd:QualifyingProperties>
-  </Object>
-  <Object Id="idValidSigLnImg">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</Object>
-  <Object Id="idInvalidSigLnImg">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</Object>
-</Signature>
-</file>
-
 <file path=customXml/item1.xml><?xml version="1.0" encoding="utf-8"?>
 <CoverPageProperties xmlns="http://schemas.microsoft.com/office/2006/coverPageProps">
   <PublishDate>2018-06-16T00:00:00</PublishDate>

</xml_diff>